<commit_message>
Corrected spelling mistake and sentence mistake
</commit_message>
<xml_diff>
--- a/bestand_1_ICTEO3.docx
+++ b/bestand_1_ICTEO3.docx
@@ -4,12 +4,17 @@
   <w:body>
     <w:p>
       <w:pPr>
-        <w:pStyle w:val="Titel"/>
+        <w:pStyle w:val="Title"/>
         <w:spacing w:after="0" w:line="360" w:lineRule="auto"/>
       </w:pPr>
       <w:r>
-        <w:t>Logboek MineColonies</w:t>
-      </w:r>
+        <w:t xml:space="preserve">Logboek </w:t>
+      </w:r>
+      <w:proofErr w:type="spellStart"/>
+      <w:r>
+        <w:t>MineColonies</w:t>
+      </w:r>
+      <w:proofErr w:type="spellEnd"/>
     </w:p>
     <w:p>
       <w:pPr>
@@ -24,12 +29,60 @@
           <w:b/>
           <w:bCs/>
         </w:rPr>
-        <w:t>Groepsleden: Pjotr Brunain, Thibe Provost, Luca Vandenweghe, Jonas Van Kerkhove</w:t>
+        <w:t xml:space="preserve">Groepsleden: Pjotr Brunain, </w:t>
+      </w:r>
+      <w:proofErr w:type="spellStart"/>
+      <w:r>
+        <w:rPr>
+          <w:b/>
+          <w:bCs/>
+        </w:rPr>
+        <w:t>Thibe</w:t>
+      </w:r>
+      <w:proofErr w:type="spellEnd"/>
+      <w:r>
+        <w:rPr>
+          <w:b/>
+          <w:bCs/>
+        </w:rPr>
+        <w:t xml:space="preserve"> </w:t>
+      </w:r>
+      <w:proofErr w:type="spellStart"/>
+      <w:r>
+        <w:rPr>
+          <w:b/>
+          <w:bCs/>
+        </w:rPr>
+        <w:t>Provost</w:t>
+      </w:r>
+      <w:proofErr w:type="spellEnd"/>
+      <w:r>
+        <w:rPr>
+          <w:b/>
+          <w:bCs/>
+        </w:rPr>
+        <w:t xml:space="preserve">, Luca </w:t>
+      </w:r>
+      <w:proofErr w:type="spellStart"/>
+      <w:r>
+        <w:rPr>
+          <w:b/>
+          <w:bCs/>
+        </w:rPr>
+        <w:t>Vandenweghe</w:t>
+      </w:r>
+      <w:proofErr w:type="spellEnd"/>
+      <w:r>
+        <w:rPr>
+          <w:b/>
+          <w:bCs/>
+        </w:rPr>
+        <w:t>, Jonas Van Kerkhove</w:t>
       </w:r>
     </w:p>
     <w:p>
       <w:pPr>
-        <w:pStyle w:val="Kop1"/>
+        <w:pStyle w:val="Heading1"/>
       </w:pPr>
       <w:r>
         <w:t>Week1:</w:t>
@@ -37,7 +90,15 @@
     </w:p>
     <w:p>
       <w:r>
-        <w:t>Tijdens de eerste week hebben wij ons bezig gehouden met het opstarten en voorbereiden van de vergadering met onze technische mentor. We kwamen samen om onze Gitlab (</w:t>
+        <w:t xml:space="preserve">Tijdens de eerste week hebben wij ons bezig gehouden met het opstarten en voorbereiden van de vergadering met onze technische mentor. We kwamen samen om onze </w:t>
+      </w:r>
+      <w:proofErr w:type="spellStart"/>
+      <w:r>
+        <w:t>Gitlab</w:t>
+      </w:r>
+      <w:proofErr w:type="spellEnd"/>
+      <w:r>
+        <w:t xml:space="preserve"> (</w:t>
       </w:r>
       <w:hyperlink r:id="rId4" w:history="1">
         <w:r>
@@ -62,12 +123,28 @@
         <w:t>ste</w:t>
       </w:r>
       <w:r>
-        <w:t xml:space="preserve"> week ook een moment vastgelegd om te vergaderen met onze mentor. De vergadering zal doorgaan 28/02/2024 om 9u, het kanaal dat we gebruiken voor deze vergadering is Microsoft Teams. Thibe Provost zal verantwoordelijk zijn voor het maken van het verslag.</w:t>
+        <w:t xml:space="preserve"> week ook een moment vastgelegd om te vergaderen met onze mentor. De vergadering zal doorgaan 28/02/2024 om 9u, het kanaal dat we gebruiken voor deze vergadering is Microsoft Teams. </w:t>
+      </w:r>
+      <w:proofErr w:type="spellStart"/>
+      <w:r>
+        <w:t>Thibe</w:t>
+      </w:r>
+      <w:proofErr w:type="spellEnd"/>
+      <w:r>
+        <w:t xml:space="preserve"> </w:t>
+      </w:r>
+      <w:proofErr w:type="spellStart"/>
+      <w:r>
+        <w:t>Provost</w:t>
+      </w:r>
+      <w:proofErr w:type="spellEnd"/>
+      <w:r>
+        <w:t xml:space="preserve"> zal verantwoordelijk zijn voor het maken van het verslag.</w:t>
       </w:r>
     </w:p>
     <w:p>
       <w:pPr>
-        <w:pStyle w:val="Kop1"/>
+        <w:pStyle w:val="Heading1"/>
       </w:pPr>
       <w:r>
         <w:t>Week2:</w:t>
@@ -75,7 +152,53 @@
     </w:p>
     <w:p>
       <w:r>
-        <w:t>In het begin van deze week zijn we begonnen met het logboek en rapport op te maken. Thibe Provost begon samen met Jonas Van Kerkhove aan de kopen en kaft van het rapport op te maken. Terwijl Luca Vandenweghe samen met Pjotr Brunain aan de inleiding begon. Thibe heeft thuis nog het logboek aangezet en de layout van het rapport afgewerkt</w:t>
+        <w:t xml:space="preserve">In het begin van deze week zijn we begonnen met het logboek en rapport op te maken. </w:t>
+      </w:r>
+      <w:proofErr w:type="spellStart"/>
+      <w:r>
+        <w:t>Thibe</w:t>
+      </w:r>
+      <w:proofErr w:type="spellEnd"/>
+      <w:r>
+        <w:t xml:space="preserve"> </w:t>
+      </w:r>
+      <w:proofErr w:type="spellStart"/>
+      <w:r>
+        <w:t>Provost</w:t>
+      </w:r>
+      <w:proofErr w:type="spellEnd"/>
+      <w:r>
+        <w:t xml:space="preserve"> begon samen met Jonas Van Kerkhove de ko</w:t>
+      </w:r>
+      <w:r>
+        <w:t>p</w:t>
+      </w:r>
+      <w:r>
+        <w:t xml:space="preserve">pen en kaft van het rapport op te maken. Terwijl Luca </w:t>
+      </w:r>
+      <w:proofErr w:type="spellStart"/>
+      <w:r>
+        <w:t>Vandenweghe</w:t>
+      </w:r>
+      <w:proofErr w:type="spellEnd"/>
+      <w:r>
+        <w:t xml:space="preserve"> samen met Pjotr Brunain aan de inleiding begon. </w:t>
+      </w:r>
+      <w:proofErr w:type="spellStart"/>
+      <w:r>
+        <w:t>Thibe</w:t>
+      </w:r>
+      <w:proofErr w:type="spellEnd"/>
+      <w:r>
+        <w:t xml:space="preserve"> heeft thuis nog het logboek aangezet en de </w:t>
+      </w:r>
+      <w:proofErr w:type="spellStart"/>
+      <w:r>
+        <w:t>layout</w:t>
+      </w:r>
+      <w:proofErr w:type="spellEnd"/>
+      <w:r>
+        <w:t xml:space="preserve"> van het rapport afgewerkt</w:t>
       </w:r>
       <w:r>
         <w:t xml:space="preserve"> alsook de mail gemaakt</w:t>
@@ -491,15 +614,15 @@
     <w:lsdException w:name="Unresolved Mention" w:semiHidden="1" w:unhideWhenUsed="1"/>
     <w:lsdException w:name="Smart Link" w:semiHidden="1" w:unhideWhenUsed="1"/>
   </w:latentStyles>
-  <w:style w:type="paragraph" w:default="1" w:styleId="Standaard">
+  <w:style w:type="paragraph" w:default="1" w:styleId="Normal">
     <w:name w:val="Normal"/>
     <w:qFormat/>
   </w:style>
-  <w:style w:type="paragraph" w:styleId="Kop1">
+  <w:style w:type="paragraph" w:styleId="Heading1">
     <w:name w:val="heading 1"/>
-    <w:basedOn w:val="Standaard"/>
-    <w:next w:val="Standaard"/>
-    <w:link w:val="Kop1Char"/>
+    <w:basedOn w:val="Normal"/>
+    <w:next w:val="Normal"/>
+    <w:link w:val="Heading1Char"/>
     <w:uiPriority w:val="9"/>
     <w:qFormat/>
     <w:rsid w:val="00237AFD"/>
@@ -516,11 +639,11 @@
       <w:szCs w:val="40"/>
     </w:rPr>
   </w:style>
-  <w:style w:type="paragraph" w:styleId="Kop2">
+  <w:style w:type="paragraph" w:styleId="Heading2">
     <w:name w:val="heading 2"/>
-    <w:basedOn w:val="Standaard"/>
-    <w:next w:val="Standaard"/>
-    <w:link w:val="Kop2Char"/>
+    <w:basedOn w:val="Normal"/>
+    <w:next w:val="Normal"/>
+    <w:link w:val="Heading2Char"/>
     <w:uiPriority w:val="9"/>
     <w:semiHidden/>
     <w:unhideWhenUsed/>
@@ -539,11 +662,11 @@
       <w:szCs w:val="32"/>
     </w:rPr>
   </w:style>
-  <w:style w:type="paragraph" w:styleId="Kop3">
+  <w:style w:type="paragraph" w:styleId="Heading3">
     <w:name w:val="heading 3"/>
-    <w:basedOn w:val="Standaard"/>
-    <w:next w:val="Standaard"/>
-    <w:link w:val="Kop3Char"/>
+    <w:basedOn w:val="Normal"/>
+    <w:next w:val="Normal"/>
+    <w:link w:val="Heading3Char"/>
     <w:uiPriority w:val="9"/>
     <w:semiHidden/>
     <w:unhideWhenUsed/>
@@ -562,11 +685,11 @@
       <w:szCs w:val="28"/>
     </w:rPr>
   </w:style>
-  <w:style w:type="paragraph" w:styleId="Kop4">
+  <w:style w:type="paragraph" w:styleId="Heading4">
     <w:name w:val="heading 4"/>
-    <w:basedOn w:val="Standaard"/>
-    <w:next w:val="Standaard"/>
-    <w:link w:val="Kop4Char"/>
+    <w:basedOn w:val="Normal"/>
+    <w:next w:val="Normal"/>
+    <w:link w:val="Heading4Char"/>
     <w:uiPriority w:val="9"/>
     <w:semiHidden/>
     <w:unhideWhenUsed/>
@@ -585,11 +708,11 @@
       <w:color w:val="0F4761" w:themeColor="accent1" w:themeShade="BF"/>
     </w:rPr>
   </w:style>
-  <w:style w:type="paragraph" w:styleId="Kop5">
+  <w:style w:type="paragraph" w:styleId="Heading5">
     <w:name w:val="heading 5"/>
-    <w:basedOn w:val="Standaard"/>
-    <w:next w:val="Standaard"/>
-    <w:link w:val="Kop5Char"/>
+    <w:basedOn w:val="Normal"/>
+    <w:next w:val="Normal"/>
+    <w:link w:val="Heading5Char"/>
     <w:uiPriority w:val="9"/>
     <w:semiHidden/>
     <w:unhideWhenUsed/>
@@ -606,11 +729,11 @@
       <w:color w:val="0F4761" w:themeColor="accent1" w:themeShade="BF"/>
     </w:rPr>
   </w:style>
-  <w:style w:type="paragraph" w:styleId="Kop6">
+  <w:style w:type="paragraph" w:styleId="Heading6">
     <w:name w:val="heading 6"/>
-    <w:basedOn w:val="Standaard"/>
-    <w:next w:val="Standaard"/>
-    <w:link w:val="Kop6Char"/>
+    <w:basedOn w:val="Normal"/>
+    <w:next w:val="Normal"/>
+    <w:link w:val="Heading6Char"/>
     <w:uiPriority w:val="9"/>
     <w:semiHidden/>
     <w:unhideWhenUsed/>
@@ -629,11 +752,11 @@
       <w:color w:val="595959" w:themeColor="text1" w:themeTint="A6"/>
     </w:rPr>
   </w:style>
-  <w:style w:type="paragraph" w:styleId="Kop7">
+  <w:style w:type="paragraph" w:styleId="Heading7">
     <w:name w:val="heading 7"/>
-    <w:basedOn w:val="Standaard"/>
-    <w:next w:val="Standaard"/>
-    <w:link w:val="Kop7Char"/>
+    <w:basedOn w:val="Normal"/>
+    <w:next w:val="Normal"/>
+    <w:link w:val="Heading7Char"/>
     <w:uiPriority w:val="9"/>
     <w:semiHidden/>
     <w:unhideWhenUsed/>
@@ -650,11 +773,11 @@
       <w:color w:val="595959" w:themeColor="text1" w:themeTint="A6"/>
     </w:rPr>
   </w:style>
-  <w:style w:type="paragraph" w:styleId="Kop8">
+  <w:style w:type="paragraph" w:styleId="Heading8">
     <w:name w:val="heading 8"/>
-    <w:basedOn w:val="Standaard"/>
-    <w:next w:val="Standaard"/>
-    <w:link w:val="Kop8Char"/>
+    <w:basedOn w:val="Normal"/>
+    <w:next w:val="Normal"/>
+    <w:link w:val="Heading8Char"/>
     <w:uiPriority w:val="9"/>
     <w:semiHidden/>
     <w:unhideWhenUsed/>
@@ -673,11 +796,11 @@
       <w:color w:val="272727" w:themeColor="text1" w:themeTint="D8"/>
     </w:rPr>
   </w:style>
-  <w:style w:type="paragraph" w:styleId="Kop9">
+  <w:style w:type="paragraph" w:styleId="Heading9">
     <w:name w:val="heading 9"/>
-    <w:basedOn w:val="Standaard"/>
-    <w:next w:val="Standaard"/>
-    <w:link w:val="Kop9Char"/>
+    <w:basedOn w:val="Normal"/>
+    <w:next w:val="Normal"/>
+    <w:link w:val="Heading9Char"/>
     <w:uiPriority w:val="9"/>
     <w:semiHidden/>
     <w:unhideWhenUsed/>
@@ -694,13 +817,13 @@
       <w:color w:val="272727" w:themeColor="text1" w:themeTint="D8"/>
     </w:rPr>
   </w:style>
-  <w:style w:type="character" w:default="1" w:styleId="Standaardalinea-lettertype">
+  <w:style w:type="character" w:default="1" w:styleId="DefaultParagraphFont">
     <w:name w:val="Default Paragraph Font"/>
     <w:uiPriority w:val="1"/>
     <w:semiHidden/>
     <w:unhideWhenUsed/>
   </w:style>
-  <w:style w:type="table" w:default="1" w:styleId="Standaardtabel">
+  <w:style w:type="table" w:default="1" w:styleId="TableNormal">
     <w:name w:val="Normal Table"/>
     <w:uiPriority w:val="99"/>
     <w:semiHidden/>
@@ -715,16 +838,16 @@
       </w:tblCellMar>
     </w:tblPr>
   </w:style>
-  <w:style w:type="numbering" w:default="1" w:styleId="Geenlijst">
+  <w:style w:type="numbering" w:default="1" w:styleId="NoList">
     <w:name w:val="No List"/>
     <w:uiPriority w:val="99"/>
     <w:semiHidden/>
     <w:unhideWhenUsed/>
   </w:style>
-  <w:style w:type="character" w:customStyle="1" w:styleId="Kop1Char">
-    <w:name w:val="Kop 1 Char"/>
-    <w:basedOn w:val="Standaardalinea-lettertype"/>
-    <w:link w:val="Kop1"/>
+  <w:style w:type="character" w:customStyle="1" w:styleId="Heading1Char">
+    <w:name w:val="Heading 1 Char"/>
+    <w:basedOn w:val="DefaultParagraphFont"/>
+    <w:link w:val="Heading1"/>
     <w:uiPriority w:val="9"/>
     <w:rsid w:val="00237AFD"/>
     <w:rPr>
@@ -734,10 +857,10 @@
       <w:szCs w:val="40"/>
     </w:rPr>
   </w:style>
-  <w:style w:type="character" w:customStyle="1" w:styleId="Kop2Char">
-    <w:name w:val="Kop 2 Char"/>
-    <w:basedOn w:val="Standaardalinea-lettertype"/>
-    <w:link w:val="Kop2"/>
+  <w:style w:type="character" w:customStyle="1" w:styleId="Heading2Char">
+    <w:name w:val="Heading 2 Char"/>
+    <w:basedOn w:val="DefaultParagraphFont"/>
+    <w:link w:val="Heading2"/>
     <w:uiPriority w:val="9"/>
     <w:semiHidden/>
     <w:rsid w:val="00237AFD"/>
@@ -748,10 +871,10 @@
       <w:szCs w:val="32"/>
     </w:rPr>
   </w:style>
-  <w:style w:type="character" w:customStyle="1" w:styleId="Kop3Char">
-    <w:name w:val="Kop 3 Char"/>
-    <w:basedOn w:val="Standaardalinea-lettertype"/>
-    <w:link w:val="Kop3"/>
+  <w:style w:type="character" w:customStyle="1" w:styleId="Heading3Char">
+    <w:name w:val="Heading 3 Char"/>
+    <w:basedOn w:val="DefaultParagraphFont"/>
+    <w:link w:val="Heading3"/>
     <w:uiPriority w:val="9"/>
     <w:semiHidden/>
     <w:rsid w:val="00237AFD"/>
@@ -762,10 +885,10 @@
       <w:szCs w:val="28"/>
     </w:rPr>
   </w:style>
-  <w:style w:type="character" w:customStyle="1" w:styleId="Kop4Char">
-    <w:name w:val="Kop 4 Char"/>
-    <w:basedOn w:val="Standaardalinea-lettertype"/>
-    <w:link w:val="Kop4"/>
+  <w:style w:type="character" w:customStyle="1" w:styleId="Heading4Char">
+    <w:name w:val="Heading 4 Char"/>
+    <w:basedOn w:val="DefaultParagraphFont"/>
+    <w:link w:val="Heading4"/>
     <w:uiPriority w:val="9"/>
     <w:semiHidden/>
     <w:rsid w:val="00237AFD"/>
@@ -776,10 +899,10 @@
       <w:color w:val="0F4761" w:themeColor="accent1" w:themeShade="BF"/>
     </w:rPr>
   </w:style>
-  <w:style w:type="character" w:customStyle="1" w:styleId="Kop5Char">
-    <w:name w:val="Kop 5 Char"/>
-    <w:basedOn w:val="Standaardalinea-lettertype"/>
-    <w:link w:val="Kop5"/>
+  <w:style w:type="character" w:customStyle="1" w:styleId="Heading5Char">
+    <w:name w:val="Heading 5 Char"/>
+    <w:basedOn w:val="DefaultParagraphFont"/>
+    <w:link w:val="Heading5"/>
     <w:uiPriority w:val="9"/>
     <w:semiHidden/>
     <w:rsid w:val="00237AFD"/>
@@ -788,10 +911,10 @@
       <w:color w:val="0F4761" w:themeColor="accent1" w:themeShade="BF"/>
     </w:rPr>
   </w:style>
-  <w:style w:type="character" w:customStyle="1" w:styleId="Kop6Char">
-    <w:name w:val="Kop 6 Char"/>
-    <w:basedOn w:val="Standaardalinea-lettertype"/>
-    <w:link w:val="Kop6"/>
+  <w:style w:type="character" w:customStyle="1" w:styleId="Heading6Char">
+    <w:name w:val="Heading 6 Char"/>
+    <w:basedOn w:val="DefaultParagraphFont"/>
+    <w:link w:val="Heading6"/>
     <w:uiPriority w:val="9"/>
     <w:semiHidden/>
     <w:rsid w:val="00237AFD"/>
@@ -802,10 +925,10 @@
       <w:color w:val="595959" w:themeColor="text1" w:themeTint="A6"/>
     </w:rPr>
   </w:style>
-  <w:style w:type="character" w:customStyle="1" w:styleId="Kop7Char">
-    <w:name w:val="Kop 7 Char"/>
-    <w:basedOn w:val="Standaardalinea-lettertype"/>
-    <w:link w:val="Kop7"/>
+  <w:style w:type="character" w:customStyle="1" w:styleId="Heading7Char">
+    <w:name w:val="Heading 7 Char"/>
+    <w:basedOn w:val="DefaultParagraphFont"/>
+    <w:link w:val="Heading7"/>
     <w:uiPriority w:val="9"/>
     <w:semiHidden/>
     <w:rsid w:val="00237AFD"/>
@@ -814,10 +937,10 @@
       <w:color w:val="595959" w:themeColor="text1" w:themeTint="A6"/>
     </w:rPr>
   </w:style>
-  <w:style w:type="character" w:customStyle="1" w:styleId="Kop8Char">
-    <w:name w:val="Kop 8 Char"/>
-    <w:basedOn w:val="Standaardalinea-lettertype"/>
-    <w:link w:val="Kop8"/>
+  <w:style w:type="character" w:customStyle="1" w:styleId="Heading8Char">
+    <w:name w:val="Heading 8 Char"/>
+    <w:basedOn w:val="DefaultParagraphFont"/>
+    <w:link w:val="Heading8"/>
     <w:uiPriority w:val="9"/>
     <w:semiHidden/>
     <w:rsid w:val="00237AFD"/>
@@ -828,10 +951,10 @@
       <w:color w:val="272727" w:themeColor="text1" w:themeTint="D8"/>
     </w:rPr>
   </w:style>
-  <w:style w:type="character" w:customStyle="1" w:styleId="Kop9Char">
-    <w:name w:val="Kop 9 Char"/>
-    <w:basedOn w:val="Standaardalinea-lettertype"/>
-    <w:link w:val="Kop9"/>
+  <w:style w:type="character" w:customStyle="1" w:styleId="Heading9Char">
+    <w:name w:val="Heading 9 Char"/>
+    <w:basedOn w:val="DefaultParagraphFont"/>
+    <w:link w:val="Heading9"/>
     <w:uiPriority w:val="9"/>
     <w:semiHidden/>
     <w:rsid w:val="00237AFD"/>
@@ -840,11 +963,11 @@
       <w:color w:val="272727" w:themeColor="text1" w:themeTint="D8"/>
     </w:rPr>
   </w:style>
-  <w:style w:type="paragraph" w:styleId="Titel">
+  <w:style w:type="paragraph" w:styleId="Title">
     <w:name w:val="Title"/>
-    <w:basedOn w:val="Standaard"/>
-    <w:next w:val="Standaard"/>
-    <w:link w:val="TitelChar"/>
+    <w:basedOn w:val="Normal"/>
+    <w:next w:val="Normal"/>
+    <w:link w:val="TitleChar"/>
     <w:uiPriority w:val="10"/>
     <w:qFormat/>
     <w:rsid w:val="00237AFD"/>
@@ -860,10 +983,10 @@
       <w:szCs w:val="56"/>
     </w:rPr>
   </w:style>
-  <w:style w:type="character" w:customStyle="1" w:styleId="TitelChar">
-    <w:name w:val="Titel Char"/>
-    <w:basedOn w:val="Standaardalinea-lettertype"/>
-    <w:link w:val="Titel"/>
+  <w:style w:type="character" w:customStyle="1" w:styleId="TitleChar">
+    <w:name w:val="Title Char"/>
+    <w:basedOn w:val="DefaultParagraphFont"/>
+    <w:link w:val="Title"/>
     <w:uiPriority w:val="10"/>
     <w:rsid w:val="00237AFD"/>
     <w:rPr>
@@ -874,11 +997,11 @@
       <w:szCs w:val="56"/>
     </w:rPr>
   </w:style>
-  <w:style w:type="paragraph" w:styleId="Ondertitel">
+  <w:style w:type="paragraph" w:styleId="Subtitle">
     <w:name w:val="Subtitle"/>
-    <w:basedOn w:val="Standaard"/>
-    <w:next w:val="Standaard"/>
-    <w:link w:val="OndertitelChar"/>
+    <w:basedOn w:val="Normal"/>
+    <w:next w:val="Normal"/>
+    <w:link w:val="SubtitleChar"/>
     <w:uiPriority w:val="11"/>
     <w:qFormat/>
     <w:rsid w:val="00237AFD"/>
@@ -895,10 +1018,10 @@
       <w:szCs w:val="28"/>
     </w:rPr>
   </w:style>
-  <w:style w:type="character" w:customStyle="1" w:styleId="OndertitelChar">
-    <w:name w:val="Ondertitel Char"/>
-    <w:basedOn w:val="Standaardalinea-lettertype"/>
-    <w:link w:val="Ondertitel"/>
+  <w:style w:type="character" w:customStyle="1" w:styleId="SubtitleChar">
+    <w:name w:val="Subtitle Char"/>
+    <w:basedOn w:val="DefaultParagraphFont"/>
+    <w:link w:val="Subtitle"/>
     <w:uiPriority w:val="11"/>
     <w:rsid w:val="00237AFD"/>
     <w:rPr>
@@ -909,11 +1032,11 @@
       <w:szCs w:val="28"/>
     </w:rPr>
   </w:style>
-  <w:style w:type="paragraph" w:styleId="Citaat">
+  <w:style w:type="paragraph" w:styleId="Quote">
     <w:name w:val="Quote"/>
-    <w:basedOn w:val="Standaard"/>
-    <w:next w:val="Standaard"/>
-    <w:link w:val="CitaatChar"/>
+    <w:basedOn w:val="Normal"/>
+    <w:next w:val="Normal"/>
+    <w:link w:val="QuoteChar"/>
     <w:uiPriority w:val="29"/>
     <w:qFormat/>
     <w:rsid w:val="00237AFD"/>
@@ -927,10 +1050,10 @@
       <w:color w:val="404040" w:themeColor="text1" w:themeTint="BF"/>
     </w:rPr>
   </w:style>
-  <w:style w:type="character" w:customStyle="1" w:styleId="CitaatChar">
-    <w:name w:val="Citaat Char"/>
-    <w:basedOn w:val="Standaardalinea-lettertype"/>
-    <w:link w:val="Citaat"/>
+  <w:style w:type="character" w:customStyle="1" w:styleId="QuoteChar">
+    <w:name w:val="Quote Char"/>
+    <w:basedOn w:val="DefaultParagraphFont"/>
+    <w:link w:val="Quote"/>
     <w:uiPriority w:val="29"/>
     <w:rsid w:val="00237AFD"/>
     <w:rPr>
@@ -939,9 +1062,9 @@
       <w:color w:val="404040" w:themeColor="text1" w:themeTint="BF"/>
     </w:rPr>
   </w:style>
-  <w:style w:type="paragraph" w:styleId="Lijstalinea">
+  <w:style w:type="paragraph" w:styleId="ListParagraph">
     <w:name w:val="List Paragraph"/>
-    <w:basedOn w:val="Standaard"/>
+    <w:basedOn w:val="Normal"/>
     <w:uiPriority w:val="34"/>
     <w:qFormat/>
     <w:rsid w:val="00237AFD"/>
@@ -950,9 +1073,9 @@
       <w:contextualSpacing/>
     </w:pPr>
   </w:style>
-  <w:style w:type="character" w:styleId="Intensievebenadrukking">
+  <w:style w:type="character" w:styleId="IntenseEmphasis">
     <w:name w:val="Intense Emphasis"/>
-    <w:basedOn w:val="Standaardalinea-lettertype"/>
+    <w:basedOn w:val="DefaultParagraphFont"/>
     <w:uiPriority w:val="21"/>
     <w:qFormat/>
     <w:rsid w:val="00237AFD"/>
@@ -962,11 +1085,11 @@
       <w:color w:val="0F4761" w:themeColor="accent1" w:themeShade="BF"/>
     </w:rPr>
   </w:style>
-  <w:style w:type="paragraph" w:styleId="Duidelijkcitaat">
+  <w:style w:type="paragraph" w:styleId="IntenseQuote">
     <w:name w:val="Intense Quote"/>
-    <w:basedOn w:val="Standaard"/>
-    <w:next w:val="Standaard"/>
-    <w:link w:val="DuidelijkcitaatChar"/>
+    <w:basedOn w:val="Normal"/>
+    <w:next w:val="Normal"/>
+    <w:link w:val="IntenseQuoteChar"/>
     <w:uiPriority w:val="30"/>
     <w:qFormat/>
     <w:rsid w:val="00237AFD"/>
@@ -985,10 +1108,10 @@
       <w:color w:val="0F4761" w:themeColor="accent1" w:themeShade="BF"/>
     </w:rPr>
   </w:style>
-  <w:style w:type="character" w:customStyle="1" w:styleId="DuidelijkcitaatChar">
-    <w:name w:val="Duidelijk citaat Char"/>
-    <w:basedOn w:val="Standaardalinea-lettertype"/>
-    <w:link w:val="Duidelijkcitaat"/>
+  <w:style w:type="character" w:customStyle="1" w:styleId="IntenseQuoteChar">
+    <w:name w:val="Intense Quote Char"/>
+    <w:basedOn w:val="DefaultParagraphFont"/>
+    <w:link w:val="IntenseQuote"/>
     <w:uiPriority w:val="30"/>
     <w:rsid w:val="00237AFD"/>
     <w:rPr>
@@ -997,9 +1120,9 @@
       <w:color w:val="0F4761" w:themeColor="accent1" w:themeShade="BF"/>
     </w:rPr>
   </w:style>
-  <w:style w:type="character" w:styleId="Intensieveverwijzing">
+  <w:style w:type="character" w:styleId="IntenseReference">
     <w:name w:val="Intense Reference"/>
-    <w:basedOn w:val="Standaardalinea-lettertype"/>
+    <w:basedOn w:val="DefaultParagraphFont"/>
     <w:uiPriority w:val="32"/>
     <w:qFormat/>
     <w:rsid w:val="00237AFD"/>
@@ -1013,7 +1136,7 @@
   </w:style>
   <w:style w:type="character" w:styleId="Hyperlink">
     <w:name w:val="Hyperlink"/>
-    <w:basedOn w:val="Standaardalinea-lettertype"/>
+    <w:basedOn w:val="DefaultParagraphFont"/>
     <w:uiPriority w:val="99"/>
     <w:unhideWhenUsed/>
     <w:rsid w:val="00CD00B6"/>
@@ -1022,9 +1145,9 @@
       <w:u w:val="single"/>
     </w:rPr>
   </w:style>
-  <w:style w:type="character" w:styleId="Onopgelostemelding">
+  <w:style w:type="character" w:styleId="UnresolvedMention">
     <w:name w:val="Unresolved Mention"/>
-    <w:basedOn w:val="Standaardalinea-lettertype"/>
+    <w:basedOn w:val="DefaultParagraphFont"/>
     <w:uiPriority w:val="99"/>
     <w:semiHidden/>
     <w:unhideWhenUsed/>

</xml_diff>